<commit_message>
davin meeting and stuff
</commit_message>
<xml_diff>
--- a/doc/Cassette Costen FYP Proposal.docx
+++ b/doc/Cassette Costen FYP Proposal.docx
@@ -1719,7 +1719,7 @@
         <w:t xml:space="preserve"> </w:t>
       </w:r>
     </w:p>
-    <w:p xmlns:wp14="http://schemas.microsoft.com/office/word/2010/wordml" wp14:textId="0E26F789">
+    <w:p xmlns:wp14="http://schemas.microsoft.com/office/word/2010/wordml" wp14:textId="69F16083">
       <w:pPr>
         <w:pStyle w:val="Normal"/>
         <w:suppressLineNumbers w:val="0"/>
@@ -1783,10 +1783,30 @@
           <w:sz w:val="22"/>
           <w:szCs w:val="22"/>
         </w:rPr>
-        <w:t xml:space="preserve"> extraction, and mesh post-processing techniques (specifically vertex clustering).</w:t>
+        <w:t xml:space="preserve"> extraction, and mesh post-processing techniques (specifically vertex clustering)</w:t>
+      </w:r>
+      <w:r>
+        <w:rPr>
+          <w:rFonts w:ascii="Arial" w:hAnsi="Arial" w:eastAsia="Tahoma" w:cs="Arial"/>
+          <w:i w:val="1"/>
+          <w:iCs w:val="1"/>
+          <w:sz w:val="22"/>
+          <w:szCs w:val="22"/>
+        </w:rPr>
+        <w:t xml:space="preserve"> to improve the regularity of the final mesh</w:t>
+      </w:r>
+      <w:r>
+        <w:rPr>
+          <w:rFonts w:ascii="Arial" w:hAnsi="Arial" w:eastAsia="Tahoma" w:cs="Arial"/>
+          <w:i w:val="1"/>
+          <w:iCs w:val="1"/>
+          <w:sz w:val="22"/>
+          <w:szCs w:val="22"/>
+        </w:rPr>
+        <w:t>.</w:t>
       </w:r>
     </w:p>
-    <w:p xmlns:wp14="http://schemas.microsoft.com/office/word/2010/wordml" wp14:textId="0EE2C108">
+    <w:p>
       <w:pPr>
         <w:pStyle w:val="Normal"/>
         <w:suppressLineNumbers w:val="0"/>
@@ -1810,70 +1830,10 @@
           <w:sz w:val="22"/>
           <w:szCs w:val="22"/>
         </w:rPr>
-        <w:t>This will include literature research to develop an understanding of variations on tetrahedral meshing, and how they might be implemented</w:t>
-      </w:r>
-      <w:r>
-        <w:rPr>
-          <w:rFonts w:ascii="Arial" w:hAnsi="Arial" w:eastAsia="Tahoma" w:cs="Arial"/>
-          <w:i w:val="1"/>
-          <w:iCs w:val="1"/>
-          <w:sz w:val="22"/>
-          <w:szCs w:val="22"/>
-        </w:rPr>
-        <w:t xml:space="preserve">. </w:t>
-      </w:r>
-      <w:r>
-        <w:rPr>
-          <w:rFonts w:ascii="Arial" w:hAnsi="Arial" w:eastAsia="Tahoma" w:cs="Arial"/>
-          <w:i w:val="1"/>
-          <w:iCs w:val="1"/>
-          <w:sz w:val="22"/>
-          <w:szCs w:val="22"/>
-        </w:rPr>
-        <w:t>I am aware of two key variations in how tetrahedra are arranged: simple cubic, and body-</w:t>
-      </w:r>
-      <w:r>
-        <w:rPr>
-          <w:rFonts w:ascii="Arial" w:hAnsi="Arial" w:eastAsia="Tahoma" w:cs="Arial"/>
-          <w:i w:val="1"/>
-          <w:iCs w:val="1"/>
-          <w:sz w:val="22"/>
-          <w:szCs w:val="22"/>
-        </w:rPr>
-        <w:t>centered</w:t>
-      </w:r>
-      <w:r>
-        <w:rPr>
-          <w:rFonts w:ascii="Arial" w:hAnsi="Arial" w:eastAsia="Tahoma" w:cs="Arial"/>
-          <w:i w:val="1"/>
-          <w:iCs w:val="1"/>
-          <w:sz w:val="22"/>
-          <w:szCs w:val="22"/>
-        </w:rPr>
-        <w:t xml:space="preserve"> diamond cubic; I plan to conduct primary research on whether these two different techni</w:t>
-      </w:r>
-      <w:r>
-        <w:rPr>
-          <w:rFonts w:ascii="Arial" w:hAnsi="Arial" w:eastAsia="Tahoma" w:cs="Arial"/>
-          <w:i w:val="1"/>
-          <w:iCs w:val="1"/>
-          <w:sz w:val="22"/>
-          <w:szCs w:val="22"/>
-        </w:rPr>
-        <w:t>ques produce visually distinct and/or more performant results</w:t>
-      </w:r>
-      <w:r>
-        <w:rPr>
-          <w:rFonts w:ascii="Arial" w:hAnsi="Arial" w:eastAsia="Tahoma" w:cs="Arial"/>
-          <w:i w:val="1"/>
-          <w:iCs w:val="1"/>
-          <w:sz w:val="22"/>
-          <w:szCs w:val="22"/>
-        </w:rPr>
-        <w:t>, both of which can be quantified (the first with user testing, the second with collection of timing data for sample scenarios).</w:t>
+        <w:t>Key research resources already identified:</w:t>
       </w:r>
     </w:p>
-    <w:p xmlns:wp14="http://schemas.microsoft.com/office/word/2010/wordml" wp14:textId="73913D80">
+    <w:p>
       <w:pPr>
         <w:pStyle w:val="Normal"/>
         <w:suppressLineNumbers w:val="0"/>
@@ -1889,68 +1849,53 @@
           <w:szCs w:val="22"/>
         </w:rPr>
       </w:pPr>
-      <w:r>
-        <w:rPr>
-          <w:rFonts w:ascii="Arial" w:hAnsi="Arial" w:eastAsia="Tahoma" w:cs="Arial"/>
-          <w:i w:val="1"/>
-          <w:iCs w:val="1"/>
-          <w:sz w:val="22"/>
-          <w:szCs w:val="22"/>
-        </w:rPr>
-        <w:t xml:space="preserve">A preliminary literature search shows that there are various techniques for </w:t>
-      </w:r>
-      <w:r>
-        <w:rPr>
-          <w:rFonts w:ascii="Arial" w:hAnsi="Arial" w:eastAsia="Tahoma" w:cs="Arial"/>
-          <w:i w:val="1"/>
-          <w:iCs w:val="1"/>
-          <w:sz w:val="22"/>
-          <w:szCs w:val="22"/>
-        </w:rPr>
-        <w:t>vertex clustering, and my literature research will involve isolation of 2-3 performant techniques, ideal</w:t>
-      </w:r>
-      <w:r>
-        <w:rPr>
-          <w:rFonts w:ascii="Arial" w:hAnsi="Arial" w:eastAsia="Tahoma" w:cs="Arial"/>
-          <w:i w:val="1"/>
-          <w:iCs w:val="1"/>
-          <w:sz w:val="22"/>
-          <w:szCs w:val="22"/>
-        </w:rPr>
-        <w:t xml:space="preserve">ly which promote consistent triangle area. My primary research will then involve comparing the effect these different post-processing techniques have on </w:t>
-      </w:r>
-      <w:r>
-        <w:rPr>
-          <w:rFonts w:ascii="Arial" w:hAnsi="Arial" w:eastAsia="Tahoma" w:cs="Arial"/>
-          <w:i w:val="1"/>
-          <w:iCs w:val="1"/>
-          <w:sz w:val="22"/>
-          <w:szCs w:val="22"/>
-        </w:rPr>
-        <w:t xml:space="preserve">mesh generation </w:t>
-      </w:r>
-      <w:r>
-        <w:rPr>
-          <w:rFonts w:ascii="Arial" w:hAnsi="Arial" w:eastAsia="Tahoma" w:cs="Arial"/>
-          <w:i w:val="1"/>
-          <w:iCs w:val="1"/>
-          <w:sz w:val="22"/>
-          <w:szCs w:val="22"/>
-        </w:rPr>
-        <w:t>performance</w:t>
-      </w:r>
-      <w:r>
-        <w:rPr>
-          <w:rFonts w:ascii="Arial" w:hAnsi="Arial" w:eastAsia="Tahoma" w:cs="Arial"/>
-          <w:i w:val="1"/>
-          <w:iCs w:val="1"/>
-          <w:sz w:val="22"/>
-          <w:szCs w:val="22"/>
-        </w:rPr>
-        <w:t xml:space="preserve"> using timing data for sample scenarios.</w:t>
-      </w:r>
+      <w:hyperlink r:id="R517d03a014294385">
+        <w:r>
+          <w:rPr>
+            <w:rStyle w:val="Hyperlink"/>
+            <w:rFonts w:ascii="Arial" w:hAnsi="Arial" w:eastAsia="Tahoma" w:cs="Arial"/>
+            <w:i w:val="1"/>
+            <w:iCs w:val="1"/>
+            <w:sz w:val="22"/>
+            <w:szCs w:val="22"/>
+          </w:rPr>
+          <w:t>Regularised marching tetrahedra, Treece, Prager and Gee (1999)</w:t>
+        </w:r>
+        <w:r>
+          <w:br/>
+        </w:r>
+      </w:hyperlink>
+      <w:hyperlink r:id="Rfc6cf2dc774f4b47">
+        <w:r>
+          <w:rPr>
+            <w:rStyle w:val="Hyperlink"/>
+            <w:rFonts w:ascii="Arial" w:hAnsi="Arial" w:eastAsia="Tahoma" w:cs="Arial"/>
+            <w:i w:val="1"/>
+            <w:iCs w:val="1"/>
+            <w:sz w:val="22"/>
+            <w:szCs w:val="22"/>
+          </w:rPr>
+          <w:t>A new tetrahedral tesselation scheme, Chan and Purisima (1998)</w:t>
+        </w:r>
+        <w:r>
+          <w:br/>
+        </w:r>
+      </w:hyperlink>
+      <w:hyperlink r:id="R3873cfcf07c14a05">
+        <w:r>
+          <w:rPr>
+            <w:rStyle w:val="Hyperlink"/>
+            <w:rFonts w:ascii="Arial" w:hAnsi="Arial" w:eastAsia="Tahoma" w:cs="Arial"/>
+            <w:i w:val="1"/>
+            <w:iCs w:val="1"/>
+            <w:sz w:val="22"/>
+            <w:szCs w:val="22"/>
+          </w:rPr>
+          <w:t>A comparison of mesh simplification algorithms, Cignoni, Montani and Scopigno (1998)</w:t>
+        </w:r>
+      </w:hyperlink>
     </w:p>
-    <w:p xmlns:wp14="http://schemas.microsoft.com/office/word/2010/wordml" wp14:textId="13299F85">
+    <w:p>
       <w:pPr>
         <w:pStyle w:val="Normal"/>
         <w:suppressLineNumbers w:val="0"/>
@@ -1966,48 +1911,8 @@
           <w:szCs w:val="22"/>
         </w:rPr>
       </w:pPr>
-      <w:r>
-        <w:rPr>
-          <w:rFonts w:ascii="Arial" w:hAnsi="Arial" w:eastAsia="Tahoma" w:cs="Arial"/>
-          <w:i w:val="1"/>
-          <w:iCs w:val="1"/>
-          <w:sz w:val="22"/>
-          <w:szCs w:val="22"/>
-        </w:rPr>
-        <w:t>I also intend to study the relationship between perceived visual quality (via user testing)</w:t>
-      </w:r>
-      <w:r>
-        <w:rPr>
-          <w:rFonts w:ascii="Arial" w:hAnsi="Arial" w:eastAsia="Tahoma" w:cs="Arial"/>
-          <w:i w:val="1"/>
-          <w:iCs w:val="1"/>
-          <w:sz w:val="22"/>
-          <w:szCs w:val="22"/>
-        </w:rPr>
-        <w:t>, computational performance (via timing data for sample scenarios), and voxel resolution</w:t>
-      </w:r>
-      <w:r>
-        <w:rPr>
-          <w:rFonts w:ascii="Arial" w:hAnsi="Arial" w:eastAsia="Tahoma" w:cs="Arial"/>
-          <w:i w:val="1"/>
-          <w:iCs w:val="1"/>
-          <w:sz w:val="22"/>
-          <w:szCs w:val="22"/>
-        </w:rPr>
-        <w:t xml:space="preserve">, </w:t>
-      </w:r>
-      <w:r>
-        <w:rPr>
-          <w:rFonts w:ascii="Arial" w:hAnsi="Arial" w:eastAsia="Tahoma" w:cs="Arial"/>
-          <w:i w:val="1"/>
-          <w:iCs w:val="1"/>
-          <w:sz w:val="22"/>
-          <w:szCs w:val="22"/>
-        </w:rPr>
-        <w:t>as the basis for analysis on diminishing returns for terrain resolution.</w:t>
-      </w:r>
     </w:p>
-    <w:p xmlns:wp14="http://schemas.microsoft.com/office/word/2010/wordml" wp14:textId="1F7D207F">
+    <w:p xmlns:wp14="http://schemas.microsoft.com/office/word/2010/wordml" wp14:textId="619B9D09">
       <w:pPr>
         <w:pStyle w:val="Normal"/>
         <w:suppressLineNumbers w:val="0"/>
@@ -2031,7 +1936,498 @@
           <w:sz w:val="22"/>
           <w:szCs w:val="22"/>
         </w:rPr>
+        <w:t>This will include literature research to develop an understanding of variations on tetrahedral meshing, and how they might be implemented</w:t>
+      </w:r>
+      <w:r>
+        <w:rPr>
+          <w:rFonts w:ascii="Arial" w:hAnsi="Arial" w:eastAsia="Tahoma" w:cs="Arial"/>
+          <w:i w:val="1"/>
+          <w:iCs w:val="1"/>
+          <w:sz w:val="22"/>
+          <w:szCs w:val="22"/>
+        </w:rPr>
+        <w:t xml:space="preserve">. </w:t>
+      </w:r>
+      <w:r>
+        <w:rPr>
+          <w:rFonts w:ascii="Arial" w:hAnsi="Arial" w:eastAsia="Tahoma" w:cs="Arial"/>
+          <w:i w:val="1"/>
+          <w:iCs w:val="1"/>
+          <w:sz w:val="22"/>
+          <w:szCs w:val="22"/>
+        </w:rPr>
+        <w:t>I am aware of two key variations in how tetrahedra are arranged: simple cubic, and body-</w:t>
+      </w:r>
+      <w:r>
+        <w:rPr>
+          <w:rFonts w:ascii="Arial" w:hAnsi="Arial" w:eastAsia="Tahoma" w:cs="Arial"/>
+          <w:i w:val="1"/>
+          <w:iCs w:val="1"/>
+          <w:sz w:val="22"/>
+          <w:szCs w:val="22"/>
+        </w:rPr>
+        <w:t>centered</w:t>
+      </w:r>
+      <w:r>
+        <w:rPr>
+          <w:rFonts w:ascii="Arial" w:hAnsi="Arial" w:eastAsia="Tahoma" w:cs="Arial"/>
+          <w:i w:val="1"/>
+          <w:iCs w:val="1"/>
+          <w:sz w:val="22"/>
+          <w:szCs w:val="22"/>
+        </w:rPr>
+        <w:t xml:space="preserve"> diamond cubic; I plan to conduct primary research on whether these two different techni</w:t>
+      </w:r>
+      <w:r>
+        <w:rPr>
+          <w:rFonts w:ascii="Arial" w:hAnsi="Arial" w:eastAsia="Tahoma" w:cs="Arial"/>
+          <w:i w:val="1"/>
+          <w:iCs w:val="1"/>
+          <w:sz w:val="22"/>
+          <w:szCs w:val="22"/>
+        </w:rPr>
+        <w:t>ques produce visually distinct and/or more performant results</w:t>
+      </w:r>
+      <w:r>
+        <w:rPr>
+          <w:rFonts w:ascii="Arial" w:hAnsi="Arial" w:eastAsia="Tahoma" w:cs="Arial"/>
+          <w:i w:val="1"/>
+          <w:iCs w:val="1"/>
+          <w:sz w:val="22"/>
+          <w:szCs w:val="22"/>
+        </w:rPr>
+        <w:t xml:space="preserve">, </w:t>
+      </w:r>
+      <w:r>
+        <w:rPr>
+          <w:rFonts w:ascii="Arial" w:hAnsi="Arial" w:eastAsia="Tahoma" w:cs="Arial"/>
+          <w:i w:val="1"/>
+          <w:iCs w:val="1"/>
+          <w:sz w:val="22"/>
+          <w:szCs w:val="22"/>
+        </w:rPr>
+        <w:t xml:space="preserve">and produce quantitative results </w:t>
+      </w:r>
+      <w:r>
+        <w:rPr>
+          <w:rFonts w:ascii="Arial" w:hAnsi="Arial" w:eastAsia="Tahoma" w:cs="Arial"/>
+          <w:i w:val="1"/>
+          <w:iCs w:val="1"/>
+          <w:sz w:val="22"/>
+          <w:szCs w:val="22"/>
+        </w:rPr>
+        <w:t>(the first with user testing</w:t>
+      </w:r>
+      <w:r>
+        <w:rPr>
+          <w:rFonts w:ascii="Arial" w:hAnsi="Arial" w:eastAsia="Tahoma" w:cs="Arial"/>
+          <w:i w:val="1"/>
+          <w:iCs w:val="1"/>
+          <w:sz w:val="22"/>
+          <w:szCs w:val="22"/>
+        </w:rPr>
+        <w:t xml:space="preserve"> via a questionnaire</w:t>
+      </w:r>
+      <w:r>
+        <w:rPr>
+          <w:rFonts w:ascii="Arial" w:hAnsi="Arial" w:eastAsia="Tahoma" w:cs="Arial"/>
+          <w:i w:val="1"/>
+          <w:iCs w:val="1"/>
+          <w:sz w:val="22"/>
+          <w:szCs w:val="22"/>
+        </w:rPr>
+        <w:t>, the second with collection of timing data for sample scenarios).</w:t>
+      </w:r>
+    </w:p>
+    <w:p xmlns:wp14="http://schemas.microsoft.com/office/word/2010/wordml" wp14:textId="0834B034">
+      <w:pPr>
+        <w:pStyle w:val="Normal"/>
+        <w:suppressLineNumbers w:val="0"/>
+        <w:bidi w:val="0"/>
+        <w:spacing w:before="0" w:beforeAutospacing="off" w:after="200" w:afterAutospacing="off" w:line="276" w:lineRule="auto"/>
+        <w:ind w:left="0" w:right="0"/>
+        <w:jc w:val="left"/>
+        <w:rPr>
+          <w:rFonts w:ascii="Arial" w:hAnsi="Arial" w:eastAsia="Tahoma" w:cs="Arial"/>
+          <w:i w:val="1"/>
+          <w:iCs w:val="1"/>
+          <w:sz w:val="22"/>
+          <w:szCs w:val="22"/>
+        </w:rPr>
+      </w:pPr>
+      <w:r>
+        <w:rPr>
+          <w:rFonts w:ascii="Arial" w:hAnsi="Arial" w:eastAsia="Tahoma" w:cs="Arial"/>
+          <w:i w:val="1"/>
+          <w:iCs w:val="1"/>
+          <w:sz w:val="22"/>
+          <w:szCs w:val="22"/>
+        </w:rPr>
+        <w:t xml:space="preserve">A preliminary literature search shows that there are various techniques for </w:t>
+      </w:r>
+      <w:r>
+        <w:rPr>
+          <w:rFonts w:ascii="Arial" w:hAnsi="Arial" w:eastAsia="Tahoma" w:cs="Arial"/>
+          <w:i w:val="1"/>
+          <w:iCs w:val="1"/>
+          <w:sz w:val="22"/>
+          <w:szCs w:val="22"/>
+        </w:rPr>
+        <w:t xml:space="preserve">vertex clustering, and my literature research will involve </w:t>
+      </w:r>
+      <w:r>
+        <w:rPr>
+          <w:rFonts w:ascii="Arial" w:hAnsi="Arial" w:eastAsia="Tahoma" w:cs="Arial"/>
+          <w:i w:val="1"/>
+          <w:iCs w:val="1"/>
+          <w:sz w:val="22"/>
+          <w:szCs w:val="22"/>
+        </w:rPr>
+        <w:t>consideration of</w:t>
+      </w:r>
+      <w:r>
+        <w:rPr>
+          <w:rFonts w:ascii="Arial" w:hAnsi="Arial" w:eastAsia="Tahoma" w:cs="Arial"/>
+          <w:i w:val="1"/>
+          <w:iCs w:val="1"/>
+          <w:sz w:val="22"/>
+          <w:szCs w:val="22"/>
+        </w:rPr>
+        <w:t xml:space="preserve"> performant techniques, ideal</w:t>
+      </w:r>
+      <w:r>
+        <w:rPr>
+          <w:rFonts w:ascii="Arial" w:hAnsi="Arial" w:eastAsia="Tahoma" w:cs="Arial"/>
+          <w:i w:val="1"/>
+          <w:iCs w:val="1"/>
+          <w:sz w:val="22"/>
+          <w:szCs w:val="22"/>
+        </w:rPr>
+        <w:t>ly which promote consistent triangle area. My primary research will then involve comparing the effect</w:t>
+      </w:r>
+      <w:r>
+        <w:rPr>
+          <w:rFonts w:ascii="Arial" w:hAnsi="Arial" w:eastAsia="Tahoma" w:cs="Arial"/>
+          <w:i w:val="1"/>
+          <w:iCs w:val="1"/>
+          <w:sz w:val="22"/>
+          <w:szCs w:val="22"/>
+        </w:rPr>
+        <w:t xml:space="preserve"> </w:t>
+      </w:r>
+      <w:r>
+        <w:rPr>
+          <w:rFonts w:ascii="Arial" w:hAnsi="Arial" w:eastAsia="Tahoma" w:cs="Arial"/>
+          <w:i w:val="1"/>
+          <w:iCs w:val="1"/>
+          <w:sz w:val="22"/>
+          <w:szCs w:val="22"/>
+        </w:rPr>
+        <w:t>of</w:t>
+      </w:r>
+      <w:r>
+        <w:rPr>
+          <w:rFonts w:ascii="Arial" w:hAnsi="Arial" w:eastAsia="Tahoma" w:cs="Arial"/>
+          <w:i w:val="1"/>
+          <w:iCs w:val="1"/>
+          <w:sz w:val="22"/>
+          <w:szCs w:val="22"/>
+        </w:rPr>
+        <w:t xml:space="preserve"> </w:t>
+      </w:r>
+      <w:r>
+        <w:rPr>
+          <w:rFonts w:ascii="Arial" w:hAnsi="Arial" w:eastAsia="Tahoma" w:cs="Arial"/>
+          <w:i w:val="1"/>
+          <w:iCs w:val="1"/>
+          <w:sz w:val="22"/>
+          <w:szCs w:val="22"/>
+        </w:rPr>
+        <w:t xml:space="preserve">different </w:t>
+      </w:r>
+      <w:r>
+        <w:rPr>
+          <w:rFonts w:ascii="Arial" w:hAnsi="Arial" w:eastAsia="Tahoma" w:cs="Arial"/>
+          <w:i w:val="1"/>
+          <w:iCs w:val="1"/>
+          <w:sz w:val="22"/>
+          <w:szCs w:val="22"/>
+        </w:rPr>
+        <w:t xml:space="preserve">techniques </w:t>
+      </w:r>
+      <w:r>
+        <w:rPr>
+          <w:rFonts w:ascii="Arial" w:hAnsi="Arial" w:eastAsia="Tahoma" w:cs="Arial"/>
+          <w:i w:val="1"/>
+          <w:iCs w:val="1"/>
+          <w:sz w:val="22"/>
+          <w:szCs w:val="22"/>
+        </w:rPr>
+        <w:t xml:space="preserve">have on </w:t>
+      </w:r>
+      <w:r>
+        <w:rPr>
+          <w:rFonts w:ascii="Arial" w:hAnsi="Arial" w:eastAsia="Tahoma" w:cs="Arial"/>
+          <w:i w:val="1"/>
+          <w:iCs w:val="1"/>
+          <w:sz w:val="22"/>
+          <w:szCs w:val="22"/>
+        </w:rPr>
+        <w:t xml:space="preserve">mesh generation </w:t>
+      </w:r>
+      <w:r>
+        <w:rPr>
+          <w:rFonts w:ascii="Arial" w:hAnsi="Arial" w:eastAsia="Tahoma" w:cs="Arial"/>
+          <w:i w:val="1"/>
+          <w:iCs w:val="1"/>
+          <w:sz w:val="22"/>
+          <w:szCs w:val="22"/>
+        </w:rPr>
+        <w:t>performance</w:t>
+      </w:r>
+      <w:r>
+        <w:rPr>
+          <w:rFonts w:ascii="Arial" w:hAnsi="Arial" w:eastAsia="Tahoma" w:cs="Arial"/>
+          <w:i w:val="1"/>
+          <w:iCs w:val="1"/>
+          <w:sz w:val="22"/>
+          <w:szCs w:val="22"/>
+        </w:rPr>
+        <w:t>, and</w:t>
+      </w:r>
+      <w:r>
+        <w:rPr>
+          <w:rFonts w:ascii="Arial" w:hAnsi="Arial" w:eastAsia="Tahoma" w:cs="Arial"/>
+          <w:i w:val="1"/>
+          <w:iCs w:val="1"/>
+          <w:sz w:val="22"/>
+          <w:szCs w:val="22"/>
+        </w:rPr>
+        <w:t xml:space="preserve"> studying the perceived visual quality when </w:t>
+      </w:r>
+      <w:r>
+        <w:rPr>
+          <w:rFonts w:ascii="Arial" w:hAnsi="Arial" w:eastAsia="Tahoma" w:cs="Arial"/>
+          <w:i w:val="1"/>
+          <w:iCs w:val="1"/>
+          <w:sz w:val="22"/>
+          <w:szCs w:val="22"/>
+        </w:rPr>
+        <w:t>different techniques (or no clustering at all) are used</w:t>
+      </w:r>
+      <w:r>
+        <w:rPr>
+          <w:rFonts w:ascii="Arial" w:hAnsi="Arial" w:eastAsia="Tahoma" w:cs="Arial"/>
+          <w:i w:val="1"/>
+          <w:iCs w:val="1"/>
+          <w:sz w:val="22"/>
+          <w:szCs w:val="22"/>
+        </w:rPr>
+        <w:t>.</w:t>
+      </w:r>
+      <w:r>
+        <w:rPr>
+          <w:rFonts w:ascii="Arial" w:hAnsi="Arial" w:eastAsia="Tahoma" w:cs="Arial"/>
+          <w:i w:val="1"/>
+          <w:iCs w:val="1"/>
+          <w:sz w:val="22"/>
+          <w:szCs w:val="22"/>
+        </w:rPr>
+        <w:t xml:space="preserve"> This will produce quantitative results </w:t>
+      </w:r>
+      <w:r>
+        <w:rPr>
+          <w:rFonts w:ascii="Arial" w:hAnsi="Arial" w:eastAsia="Tahoma" w:cs="Arial"/>
+          <w:i w:val="1"/>
+          <w:iCs w:val="1"/>
+          <w:sz w:val="22"/>
+          <w:szCs w:val="22"/>
+        </w:rPr>
+        <w:t>in the form of timing data for sample scenarios, and user testing via a questionnaire.</w:t>
+      </w:r>
+    </w:p>
+    <w:p xmlns:wp14="http://schemas.microsoft.com/office/word/2010/wordml" wp14:textId="0545117B">
+      <w:pPr>
+        <w:pStyle w:val="Normal"/>
+        <w:suppressLineNumbers w:val="0"/>
+        <w:bidi w:val="0"/>
+        <w:spacing w:before="0" w:beforeAutospacing="off" w:after="200" w:afterAutospacing="off" w:line="276" w:lineRule="auto"/>
+        <w:ind w:left="0" w:right="0"/>
+        <w:jc w:val="left"/>
+        <w:rPr>
+          <w:rFonts w:ascii="Arial" w:hAnsi="Arial" w:eastAsia="Tahoma" w:cs="Arial"/>
+          <w:i w:val="1"/>
+          <w:iCs w:val="1"/>
+          <w:sz w:val="22"/>
+          <w:szCs w:val="22"/>
+        </w:rPr>
+      </w:pPr>
+      <w:r>
+        <w:rPr>
+          <w:rFonts w:ascii="Arial" w:hAnsi="Arial" w:eastAsia="Tahoma" w:cs="Arial"/>
+          <w:i w:val="1"/>
+          <w:iCs w:val="1"/>
+          <w:sz w:val="22"/>
+          <w:szCs w:val="22"/>
+        </w:rPr>
+        <w:t>I also intend to study the relationship between</w:t>
+      </w:r>
+      <w:r>
+        <w:rPr>
+          <w:rFonts w:ascii="Arial" w:hAnsi="Arial" w:eastAsia="Tahoma" w:cs="Arial"/>
+          <w:i w:val="1"/>
+          <w:iCs w:val="1"/>
+          <w:sz w:val="22"/>
+          <w:szCs w:val="22"/>
+        </w:rPr>
+        <w:t xml:space="preserve"> computational performance (via timing data for sample scenarios) and voxel resolution</w:t>
+      </w:r>
+      <w:r>
+        <w:rPr>
+          <w:rFonts w:ascii="Arial" w:hAnsi="Arial" w:eastAsia="Tahoma" w:cs="Arial"/>
+          <w:i w:val="1"/>
+          <w:iCs w:val="1"/>
+          <w:sz w:val="22"/>
+          <w:szCs w:val="22"/>
+        </w:rPr>
+        <w:t xml:space="preserve">, </w:t>
+      </w:r>
+      <w:r>
+        <w:rPr>
+          <w:rFonts w:ascii="Arial" w:hAnsi="Arial" w:eastAsia="Tahoma" w:cs="Arial"/>
+          <w:i w:val="1"/>
+          <w:iCs w:val="1"/>
+          <w:sz w:val="22"/>
+          <w:szCs w:val="22"/>
+        </w:rPr>
+        <w:t xml:space="preserve">as the basis for analysis on </w:t>
+      </w:r>
+      <w:r>
+        <w:rPr>
+          <w:rFonts w:ascii="Arial" w:hAnsi="Arial" w:eastAsia="Tahoma" w:cs="Arial"/>
+          <w:i w:val="1"/>
+          <w:iCs w:val="1"/>
+          <w:sz w:val="22"/>
+          <w:szCs w:val="22"/>
+        </w:rPr>
+        <w:t>the</w:t>
+      </w:r>
+      <w:r>
+        <w:rPr>
+          <w:rFonts w:ascii="Arial" w:hAnsi="Arial" w:eastAsia="Tahoma" w:cs="Arial"/>
+          <w:i w:val="1"/>
+          <w:iCs w:val="1"/>
+          <w:sz w:val="22"/>
+          <w:szCs w:val="22"/>
+        </w:rPr>
+        <w:t xml:space="preserve"> </w:t>
+      </w:r>
+      <w:r>
+        <w:rPr>
+          <w:rFonts w:ascii="Arial" w:hAnsi="Arial" w:eastAsia="Tahoma" w:cs="Arial"/>
+          <w:i w:val="1"/>
+          <w:iCs w:val="1"/>
+          <w:sz w:val="22"/>
+          <w:szCs w:val="22"/>
+        </w:rPr>
+        <w:t>spatial time cost of the algorithm</w:t>
+      </w:r>
+      <w:r>
+        <w:rPr>
+          <w:rFonts w:ascii="Arial" w:hAnsi="Arial" w:eastAsia="Tahoma" w:cs="Arial"/>
+          <w:i w:val="1"/>
+          <w:iCs w:val="1"/>
+          <w:sz w:val="22"/>
+          <w:szCs w:val="22"/>
+        </w:rPr>
+        <w:t>.</w:t>
+      </w:r>
+    </w:p>
+    <w:p xmlns:wp14="http://schemas.microsoft.com/office/word/2010/wordml" wp14:textId="2056214F">
+      <w:pPr>
+        <w:pStyle w:val="Normal"/>
+        <w:suppressLineNumbers w:val="0"/>
+        <w:bidi w:val="0"/>
+        <w:spacing w:before="0" w:beforeAutospacing="off" w:after="200" w:afterAutospacing="off" w:line="276" w:lineRule="auto"/>
+        <w:ind w:left="0" w:right="0"/>
+        <w:jc w:val="left"/>
+        <w:rPr>
+          <w:rFonts w:ascii="Arial" w:hAnsi="Arial" w:eastAsia="Tahoma" w:cs="Arial"/>
+          <w:i w:val="1"/>
+          <w:iCs w:val="1"/>
+          <w:sz w:val="22"/>
+          <w:szCs w:val="22"/>
+        </w:rPr>
+      </w:pPr>
+      <w:r>
+        <w:rPr>
+          <w:rFonts w:ascii="Arial" w:hAnsi="Arial" w:eastAsia="Tahoma" w:cs="Arial"/>
+          <w:i w:val="1"/>
+          <w:iCs w:val="1"/>
+          <w:sz w:val="22"/>
+          <w:szCs w:val="22"/>
+        </w:rPr>
         <w:t>This testing will be carried out close to the end of the artefact development period of the project.</w:t>
+      </w:r>
+      <w:r>
+        <w:rPr>
+          <w:rFonts w:ascii="Arial" w:hAnsi="Arial" w:eastAsia="Tahoma" w:cs="Arial"/>
+          <w:i w:val="1"/>
+          <w:iCs w:val="1"/>
+          <w:sz w:val="22"/>
+          <w:szCs w:val="22"/>
+        </w:rPr>
+        <w:t xml:space="preserve"> User testing will be performed via a questionnaire with simple questions asking for a visual preference between pairs of similar images/animations, and the results will be used to generate a preference factor for each image </w:t>
+      </w:r>
+      <w:r>
+        <w:rPr>
+          <w:rFonts w:ascii="Arial" w:hAnsi="Arial" w:eastAsia="Tahoma" w:cs="Arial"/>
+          <w:i w:val="1"/>
+          <w:iCs w:val="1"/>
+          <w:sz w:val="22"/>
+          <w:szCs w:val="22"/>
+        </w:rPr>
+        <w:t>(which can be matched to its generation parameters). Performance testing will be conducted using C# timing primitives to record an average time for the resul</w:t>
+      </w:r>
+      <w:r>
+        <w:rPr>
+          <w:rFonts w:ascii="Arial" w:hAnsi="Arial" w:eastAsia="Tahoma" w:cs="Arial"/>
+          <w:i w:val="1"/>
+          <w:iCs w:val="1"/>
+          <w:sz w:val="22"/>
+          <w:szCs w:val="22"/>
+        </w:rPr>
+        <w:t xml:space="preserve">t (for </w:t>
+      </w:r>
+      <w:r>
+        <w:rPr>
+          <w:rFonts w:ascii="Arial" w:hAnsi="Arial" w:eastAsia="Tahoma" w:cs="Arial"/>
+          <w:i w:val="1"/>
+          <w:iCs w:val="1"/>
+          <w:sz w:val="22"/>
+          <w:szCs w:val="22"/>
+        </w:rPr>
+        <w:t>a specific set of generation parameters</w:t>
+      </w:r>
+      <w:r>
+        <w:rPr>
+          <w:rFonts w:ascii="Arial" w:hAnsi="Arial" w:eastAsia="Tahoma" w:cs="Arial"/>
+          <w:i w:val="1"/>
+          <w:iCs w:val="1"/>
+          <w:sz w:val="22"/>
+          <w:szCs w:val="22"/>
+        </w:rPr>
+        <w:t>)</w:t>
+      </w:r>
+      <w:r>
+        <w:rPr>
+          <w:rFonts w:ascii="Arial" w:hAnsi="Arial" w:eastAsia="Tahoma" w:cs="Arial"/>
+          <w:i w:val="1"/>
+          <w:iCs w:val="1"/>
+          <w:sz w:val="22"/>
+          <w:szCs w:val="22"/>
+        </w:rPr>
+        <w:t xml:space="preserve"> to be computed.</w:t>
       </w:r>
     </w:p>
     <w:p xmlns:wp14="http://schemas.microsoft.com/office/word/2010/wordml" wp14:textId="77777777">
@@ -2215,7 +2611,27 @@
           <w:sz w:val="22"/>
           <w:szCs w:val="22"/>
         </w:rPr>
-        <w:t>stimates and the task list will be updated to reflect the ongo</w:t>
+        <w:t xml:space="preserve">stimates </w:t>
+      </w:r>
+      <w:r>
+        <w:rPr>
+          <w:rFonts w:ascii="Arial" w:hAnsi="Arial" w:cs="Arial"/>
+          <w:i w:val="1"/>
+          <w:iCs w:val="1"/>
+          <w:sz w:val="22"/>
+          <w:szCs w:val="22"/>
+        </w:rPr>
+        <w:t>are placed in square brackets and can be used to approximate each task's expected completion date. Time estimates and</w:t>
+      </w:r>
+      <w:r>
+        <w:rPr>
+          <w:rFonts w:ascii="Arial" w:hAnsi="Arial" w:cs="Arial"/>
+          <w:i w:val="1"/>
+          <w:iCs w:val="1"/>
+          <w:sz w:val="22"/>
+          <w:szCs w:val="22"/>
+        </w:rPr>
+        <w:t xml:space="preserve"> the task list will be updated to reflect the ongo</w:t>
       </w:r>
       <w:r>
         <w:rPr>
@@ -2311,7 +2727,7 @@
       </w:pPr>
       <w:r>
         <w:drawing>
-          <wp:inline wp14:editId="677C1AF1" wp14:anchorId="066B0062">
+          <wp:inline wp14:editId="185102D5" wp14:anchorId="066B0062">
             <wp:extent cx="5743575" cy="5991225"/>
             <wp:effectExtent l="0" t="0" r="0" b="0"/>
             <wp:docPr id="1670043941" name="drawing"/>
@@ -2341,6 +2757,49 @@
                     <a:xfrm>
                       <a:off x="0" y="0"/>
                       <a:ext cx="5743575" cy="5991225"/>
+                    </a:xfrm>
+                    <a:prstGeom prst="rect">
+                      <a:avLst/>
+                    </a:prstGeom>
+                  </pic:spPr>
+                </pic:pic>
+              </a:graphicData>
+            </a:graphic>
+          </wp:inline>
+        </w:drawing>
+      </w:r>
+      <w:r>
+        <w:drawing>
+          <wp:inline wp14:editId="6F82DFC2" wp14:anchorId="6C25B31B">
+            <wp:extent cx="4572235" cy="2140060"/>
+            <wp:effectExtent l="0" t="0" r="0" b="0"/>
+            <wp:docPr id="418553428" name="drawing"/>
+            <wp:cNvGraphicFramePr>
+              <a:graphicFrameLocks noChangeAspect="1"/>
+            </wp:cNvGraphicFramePr>
+            <a:graphic>
+              <a:graphicData xmlns:a="http://schemas.openxmlformats.org/drawingml/2006/main" uri="http://schemas.openxmlformats.org/drawingml/2006/picture">
+                <pic:pic xmlns:pic="http://schemas.openxmlformats.org/drawingml/2006/picture">
+                  <pic:nvPicPr>
+                    <pic:cNvPr id="418553428" name=""/>
+                    <pic:cNvPicPr/>
+                  </pic:nvPicPr>
+                  <pic:blipFill>
+                    <a:blip xmlns:r="http://schemas.openxmlformats.org/officeDocument/2006/relationships" r:embed="rId86848242">
+                      <a:extLst>
+                        <a:ext xmlns:a="http://schemas.openxmlformats.org/drawingml/2006/main" uri="{28A0092B-C50C-407E-A947-70E740481C1C}">
+                          <a14:useLocalDpi xmlns:a14="http://schemas.microsoft.com/office/drawing/2010/main" val="0"/>
+                        </a:ext>
+                      </a:extLst>
+                    </a:blip>
+                    <a:stretch>
+                      <a:fillRect/>
+                    </a:stretch>
+                  </pic:blipFill>
+                  <pic:spPr>
+                    <a:xfrm>
+                      <a:off x="0" y="0"/>
+                      <a:ext cx="4572235" cy="2140060"/>
                     </a:xfrm>
                     <a:prstGeom prst="rect">
                       <a:avLst/>

</xml_diff>